<commit_message>
tring to add teacher
</commit_message>
<xml_diff>
--- a/docs/User_Stories QuizMentor.docx
+++ b/docs/User_Stories QuizMentor.docx
@@ -1,6 +1,6 @@
 
 <file path=word/document.xml><?xml version="1.0" encoding="utf-8"?>
-<w:document xmlns:wpc="http://schemas.microsoft.com/office/word/2010/wordprocessingCanvas" xmlns:cx="http://schemas.microsoft.com/office/drawing/2014/chartex" xmlns:cx1="http://schemas.microsoft.com/office/drawing/2015/9/8/chartex" xmlns:cx2="http://schemas.microsoft.com/office/drawing/2015/10/21/chartex" xmlns:cx3="http://schemas.microsoft.com/office/drawing/2016/5/9/chartex" xmlns:cx4="http://schemas.microsoft.com/office/drawing/2016/5/10/chartex" xmlns:cx5="http://schemas.microsoft.com/office/drawing/2016/5/11/chartex" xmlns:cx6="http://schemas.microsoft.com/office/drawing/2016/5/12/chartex" xmlns:cx7="http://schemas.microsoft.com/office/drawing/2016/5/13/chartex" xmlns:cx8="http://schemas.microsoft.com/office/drawing/2016/5/14/chartex" xmlns:mc="http://schemas.openxmlformats.org/markup-compatibility/2006" xmlns:aink="http://schemas.microsoft.com/office/drawing/2016/ink" xmlns:am3d="http://schemas.microsoft.com/office/drawing/2017/model3d" xmlns:o="urn:schemas-microsoft-com:office:office" xmlns:oel="http://schemas.microsoft.com/office/2019/extlst" xmlns:r="http://schemas.openxmlformats.org/officeDocument/2006/relationships" xmlns:m="http://schemas.openxmlformats.org/officeDocument/2006/math" xmlns:v="urn:schemas-microsoft-com:vml" xmlns:wp14="http://schemas.microsoft.com/office/word/2010/wordprocessingDrawing" xmlns:wp="http://schemas.openxmlformats.org/drawingml/2006/wordprocessingDrawing" xmlns:w10="urn:schemas-microsoft-com:office:word" xmlns:w="http://schemas.openxmlformats.org/wordprocessingml/2006/main" xmlns:w14="http://schemas.microsoft.com/office/word/2010/wordml" xmlns:w15="http://schemas.microsoft.com/office/word/2012/wordml" xmlns:w16cex="http://schemas.microsoft.com/office/word/2018/wordml/cex" xmlns:w16cid="http://schemas.microsoft.com/office/word/2016/wordml/cid" xmlns:w16="http://schemas.microsoft.com/office/word/2018/wordml" xmlns:w16du="http://schemas.microsoft.com/office/word/2023/wordml/word16du" xmlns:w16sdtdh="http://schemas.microsoft.com/office/word/2020/wordml/sdtdatahash" xmlns:w16se="http://schemas.microsoft.com/office/word/2015/wordml/symex" xmlns:wpg="http://schemas.microsoft.com/office/word/2010/wordprocessingGroup" xmlns:wpi="http://schemas.microsoft.com/office/word/2010/wordprocessingInk" xmlns:wne="http://schemas.microsoft.com/office/word/2006/wordml" xmlns:wps="http://schemas.microsoft.com/office/word/2010/wordprocessingShape" mc:Ignorable="w14 w15 w16se w16cid w16 w16cex w16sdtdh w16du wp14">
+<w:document xmlns:wpc="http://schemas.microsoft.com/office/word/2010/wordprocessingCanvas" xmlns:cx="http://schemas.microsoft.com/office/drawing/2014/chartex" xmlns:cx1="http://schemas.microsoft.com/office/drawing/2015/9/8/chartex" xmlns:cx2="http://schemas.microsoft.com/office/drawing/2015/10/21/chartex" xmlns:cx3="http://schemas.microsoft.com/office/drawing/2016/5/9/chartex" xmlns:cx4="http://schemas.microsoft.com/office/drawing/2016/5/10/chartex" xmlns:cx5="http://schemas.microsoft.com/office/drawing/2016/5/11/chartex" xmlns:cx6="http://schemas.microsoft.com/office/drawing/2016/5/12/chartex" xmlns:cx7="http://schemas.microsoft.com/office/drawing/2016/5/13/chartex" xmlns:cx8="http://schemas.microsoft.com/office/drawing/2016/5/14/chartex" xmlns:mc="http://schemas.openxmlformats.org/markup-compatibility/2006" xmlns:aink="http://schemas.microsoft.com/office/drawing/2016/ink" xmlns:am3d="http://schemas.microsoft.com/office/drawing/2017/model3d" xmlns:o="urn:schemas-microsoft-com:office:office" xmlns:oel="http://schemas.microsoft.com/office/2019/extlst" xmlns:r="http://schemas.openxmlformats.org/officeDocument/2006/relationships" xmlns:m="http://schemas.openxmlformats.org/officeDocument/2006/math" xmlns:v="urn:schemas-microsoft-com:vml" xmlns:wp14="http://schemas.microsoft.com/office/word/2010/wordprocessingDrawing" xmlns:wp="http://schemas.openxmlformats.org/drawingml/2006/wordprocessingDrawing" xmlns:w10="urn:schemas-microsoft-com:office:word" xmlns:w="http://schemas.openxmlformats.org/wordprocessingml/2006/main" xmlns:w14="http://schemas.microsoft.com/office/word/2010/wordml" xmlns:w15="http://schemas.microsoft.com/office/word/2012/wordml" xmlns:w16cex="http://schemas.microsoft.com/office/word/2018/wordml/cex" xmlns:w16cid="http://schemas.microsoft.com/office/word/2016/wordml/cid" xmlns:w16="http://schemas.microsoft.com/office/word/2018/wordml" xmlns:w16du="http://schemas.microsoft.com/office/word/2023/wordml/word16du" xmlns:w16sdtdh="http://schemas.microsoft.com/office/word/2020/wordml/sdtdatahash" xmlns:w16sdtfl="http://schemas.microsoft.com/office/word/2024/wordml/sdtformatlock" xmlns:w16se="http://schemas.microsoft.com/office/word/2015/wordml/symex" xmlns:wpg="http://schemas.microsoft.com/office/word/2010/wordprocessingGroup" xmlns:wpi="http://schemas.microsoft.com/office/word/2010/wordprocessingInk" xmlns:wne="http://schemas.microsoft.com/office/word/2006/wordml" xmlns:wps="http://schemas.microsoft.com/office/word/2010/wordprocessingShape" mc:Ignorable="w14 w15 w16se w16cid w16 w16cex w16sdtdh w16sdtfl w16du wp14">
   <w:body>
     <w:p>
       <w:pPr>
@@ -40,7 +40,13 @@
         <w:rPr>
           <w:color w:val="000000" w:themeColor="text1"/>
         </w:rPr>
-        <w:t>2. Priority: High</w:t>
+        <w:t>1</w:t>
+      </w:r>
+      <w:r>
+        <w:rPr>
+          <w:color w:val="000000" w:themeColor="text1"/>
+        </w:rPr>
+        <w:t>. Priority: High</w:t>
       </w:r>
     </w:p>
     <w:p>
@@ -53,7 +59,13 @@
         <w:rPr>
           <w:color w:val="000000" w:themeColor="text1"/>
         </w:rPr>
-        <w:t>3. User Story:</w:t>
+        <w:t>2</w:t>
+      </w:r>
+      <w:r>
+        <w:rPr>
+          <w:color w:val="000000" w:themeColor="text1"/>
+        </w:rPr>
+        <w:t>. User Story:</w:t>
       </w:r>
     </w:p>
     <w:p>
@@ -80,7 +92,13 @@
         <w:rPr>
           <w:color w:val="000000" w:themeColor="text1"/>
         </w:rPr>
-        <w:t>4. Acceptance Criteria:</w:t>
+        <w:t>3</w:t>
+      </w:r>
+      <w:r>
+        <w:rPr>
+          <w:color w:val="000000" w:themeColor="text1"/>
+        </w:rPr>
+        <w:t>. Acceptance Criteria:</w:t>
       </w:r>
     </w:p>
     <w:p>
@@ -122,7 +140,13 @@
         <w:rPr>
           <w:color w:val="000000" w:themeColor="text1"/>
         </w:rPr>
-        <w:t>1. Title: Access Quiz Bank</w:t>
+        <w:t>2</w:t>
+      </w:r>
+      <w:r>
+        <w:rPr>
+          <w:color w:val="000000" w:themeColor="text1"/>
+        </w:rPr>
+        <w:t>. Title: Access Quiz Bank</w:t>
       </w:r>
     </w:p>
     <w:p>
@@ -135,7 +159,13 @@
         <w:rPr>
           <w:color w:val="000000" w:themeColor="text1"/>
         </w:rPr>
-        <w:t>2. Priority: Medium</w:t>
+        <w:t>1</w:t>
+      </w:r>
+      <w:r>
+        <w:rPr>
+          <w:color w:val="000000" w:themeColor="text1"/>
+        </w:rPr>
+        <w:t>. Priority: Medium</w:t>
       </w:r>
     </w:p>
     <w:p>
@@ -148,7 +178,13 @@
         <w:rPr>
           <w:color w:val="000000" w:themeColor="text1"/>
         </w:rPr>
-        <w:t>3. User Story:</w:t>
+        <w:t>2</w:t>
+      </w:r>
+      <w:r>
+        <w:rPr>
+          <w:color w:val="000000" w:themeColor="text1"/>
+        </w:rPr>
+        <w:t>. User Story:</w:t>
       </w:r>
     </w:p>
     <w:p>
@@ -175,7 +211,13 @@
         <w:rPr>
           <w:color w:val="000000" w:themeColor="text1"/>
         </w:rPr>
-        <w:t>4. Acceptance Criteria:</w:t>
+        <w:t>3</w:t>
+      </w:r>
+      <w:r>
+        <w:rPr>
+          <w:color w:val="000000" w:themeColor="text1"/>
+        </w:rPr>
+        <w:t>. Acceptance Criteria:</w:t>
       </w:r>
     </w:p>
     <w:p>
@@ -203,7 +245,13 @@
         <w:rPr>
           <w:color w:val="000000" w:themeColor="text1"/>
         </w:rPr>
-        <w:t>1. Title: Manual Quiz Creation</w:t>
+        <w:t>3</w:t>
+      </w:r>
+      <w:r>
+        <w:rPr>
+          <w:color w:val="000000" w:themeColor="text1"/>
+        </w:rPr>
+        <w:t>. Title: Manual Quiz Creation</w:t>
       </w:r>
     </w:p>
     <w:p>
@@ -216,7 +264,13 @@
         <w:rPr>
           <w:color w:val="000000" w:themeColor="text1"/>
         </w:rPr>
-        <w:t>2. Priority: High</w:t>
+        <w:t>1</w:t>
+      </w:r>
+      <w:r>
+        <w:rPr>
+          <w:color w:val="000000" w:themeColor="text1"/>
+        </w:rPr>
+        <w:t>. Priority: High</w:t>
       </w:r>
     </w:p>
     <w:p>
@@ -229,7 +283,13 @@
         <w:rPr>
           <w:color w:val="000000" w:themeColor="text1"/>
         </w:rPr>
-        <w:t>3. User Story:</w:t>
+        <w:t>2</w:t>
+      </w:r>
+      <w:r>
+        <w:rPr>
+          <w:color w:val="000000" w:themeColor="text1"/>
+        </w:rPr>
+        <w:t>. User Story:</w:t>
       </w:r>
     </w:p>
     <w:p>
@@ -256,7 +316,13 @@
         <w:rPr>
           <w:color w:val="000000" w:themeColor="text1"/>
         </w:rPr>
-        <w:t>4. Acceptance Criteria:</w:t>
+        <w:t>3</w:t>
+      </w:r>
+      <w:r>
+        <w:rPr>
+          <w:color w:val="000000" w:themeColor="text1"/>
+        </w:rPr>
+        <w:t>. Acceptance Criteria:</w:t>
       </w:r>
     </w:p>
     <w:p>
@@ -284,7 +350,13 @@
         <w:rPr>
           <w:color w:val="000000" w:themeColor="text1"/>
         </w:rPr>
-        <w:t>1. Title: Student Login</w:t>
+        <w:t>4</w:t>
+      </w:r>
+      <w:r>
+        <w:rPr>
+          <w:color w:val="000000" w:themeColor="text1"/>
+        </w:rPr>
+        <w:t>. Title: Student Login</w:t>
       </w:r>
     </w:p>
     <w:p>
@@ -297,7 +369,13 @@
         <w:rPr>
           <w:color w:val="000000" w:themeColor="text1"/>
         </w:rPr>
-        <w:t>2. Priority: High</w:t>
+        <w:t>1</w:t>
+      </w:r>
+      <w:r>
+        <w:rPr>
+          <w:color w:val="000000" w:themeColor="text1"/>
+        </w:rPr>
+        <w:t>. Priority: High</w:t>
       </w:r>
     </w:p>
     <w:p>
@@ -310,7 +388,13 @@
         <w:rPr>
           <w:color w:val="000000" w:themeColor="text1"/>
         </w:rPr>
-        <w:t>3. User Story:</w:t>
+        <w:t>2</w:t>
+      </w:r>
+      <w:r>
+        <w:rPr>
+          <w:color w:val="000000" w:themeColor="text1"/>
+        </w:rPr>
+        <w:t>. User Story:</w:t>
       </w:r>
     </w:p>
     <w:p>
@@ -338,7 +422,13 @@
         <w:rPr>
           <w:color w:val="000000" w:themeColor="text1"/>
         </w:rPr>
-        <w:t>4. Acceptance Criteria:</w:t>
+        <w:t>3</w:t>
+      </w:r>
+      <w:r>
+        <w:rPr>
+          <w:color w:val="000000" w:themeColor="text1"/>
+        </w:rPr>
+        <w:t>. Acceptance Criteria:</w:t>
       </w:r>
     </w:p>
     <w:p>
@@ -380,7 +470,13 @@
         <w:rPr>
           <w:color w:val="000000" w:themeColor="text1"/>
         </w:rPr>
-        <w:t>1. Title: Attempt Quiz</w:t>
+        <w:t>4</w:t>
+      </w:r>
+      <w:r>
+        <w:rPr>
+          <w:color w:val="000000" w:themeColor="text1"/>
+        </w:rPr>
+        <w:t>. Title: Attempt Quiz</w:t>
       </w:r>
     </w:p>
     <w:p>
@@ -393,7 +489,13 @@
         <w:rPr>
           <w:color w:val="000000" w:themeColor="text1"/>
         </w:rPr>
-        <w:t>2. Priority: High</w:t>
+        <w:t>1</w:t>
+      </w:r>
+      <w:r>
+        <w:rPr>
+          <w:color w:val="000000" w:themeColor="text1"/>
+        </w:rPr>
+        <w:t>. Priority: High</w:t>
       </w:r>
     </w:p>
     <w:p>
@@ -406,7 +508,13 @@
         <w:rPr>
           <w:color w:val="000000" w:themeColor="text1"/>
         </w:rPr>
-        <w:t>3. User Story:</w:t>
+        <w:t>2</w:t>
+      </w:r>
+      <w:r>
+        <w:rPr>
+          <w:color w:val="000000" w:themeColor="text1"/>
+        </w:rPr>
+        <w:t>. User Story:</w:t>
       </w:r>
     </w:p>
     <w:p>
@@ -433,7 +541,13 @@
         <w:rPr>
           <w:color w:val="000000" w:themeColor="text1"/>
         </w:rPr>
-        <w:t>4. Acceptance Criteria:</w:t>
+        <w:t>3</w:t>
+      </w:r>
+      <w:r>
+        <w:rPr>
+          <w:color w:val="000000" w:themeColor="text1"/>
+        </w:rPr>
+        <w:t>. Acceptance Criteria:</w:t>
       </w:r>
     </w:p>
     <w:p>
@@ -475,7 +589,13 @@
         <w:rPr>
           <w:color w:val="000000" w:themeColor="text1"/>
         </w:rPr>
-        <w:t>1. Title: Review Student Performance</w:t>
+        <w:t>6</w:t>
+      </w:r>
+      <w:r>
+        <w:rPr>
+          <w:color w:val="000000" w:themeColor="text1"/>
+        </w:rPr>
+        <w:t>. Title: Review Student Performance</w:t>
       </w:r>
     </w:p>
     <w:p>
@@ -488,7 +608,13 @@
         <w:rPr>
           <w:color w:val="000000" w:themeColor="text1"/>
         </w:rPr>
-        <w:t>2. Priority: Medium</w:t>
+        <w:t>1</w:t>
+      </w:r>
+      <w:r>
+        <w:rPr>
+          <w:color w:val="000000" w:themeColor="text1"/>
+        </w:rPr>
+        <w:t>. Priority: Medium</w:t>
       </w:r>
     </w:p>
     <w:p>
@@ -501,7 +627,13 @@
         <w:rPr>
           <w:color w:val="000000" w:themeColor="text1"/>
         </w:rPr>
-        <w:t>3. User Story:</w:t>
+        <w:t>2</w:t>
+      </w:r>
+      <w:r>
+        <w:rPr>
+          <w:color w:val="000000" w:themeColor="text1"/>
+        </w:rPr>
+        <w:t>. User Story:</w:t>
       </w:r>
     </w:p>
     <w:p>
@@ -528,7 +660,13 @@
         <w:rPr>
           <w:color w:val="000000" w:themeColor="text1"/>
         </w:rPr>
-        <w:t>4. Acceptance Criteria:</w:t>
+        <w:t>3</w:t>
+      </w:r>
+      <w:r>
+        <w:rPr>
+          <w:color w:val="000000" w:themeColor="text1"/>
+        </w:rPr>
+        <w:t>. Acceptance Criteria:</w:t>
       </w:r>
     </w:p>
     <w:p>
@@ -556,7 +694,7 @@
 </file>
 
 <file path=word/numbering.xml><?xml version="1.0" encoding="utf-8"?>
-<w:numbering xmlns:wpc="http://schemas.microsoft.com/office/word/2010/wordprocessingCanvas" xmlns:cx="http://schemas.microsoft.com/office/drawing/2014/chartex" xmlns:cx1="http://schemas.microsoft.com/office/drawing/2015/9/8/chartex" xmlns:cx2="http://schemas.microsoft.com/office/drawing/2015/10/21/chartex" xmlns:cx3="http://schemas.microsoft.com/office/drawing/2016/5/9/chartex" xmlns:cx4="http://schemas.microsoft.com/office/drawing/2016/5/10/chartex" xmlns:cx5="http://schemas.microsoft.com/office/drawing/2016/5/11/chartex" xmlns:cx6="http://schemas.microsoft.com/office/drawing/2016/5/12/chartex" xmlns:cx7="http://schemas.microsoft.com/office/drawing/2016/5/13/chartex" xmlns:cx8="http://schemas.microsoft.com/office/drawing/2016/5/14/chartex" xmlns:mc="http://schemas.openxmlformats.org/markup-compatibility/2006" xmlns:aink="http://schemas.microsoft.com/office/drawing/2016/ink" xmlns:am3d="http://schemas.microsoft.com/office/drawing/2017/model3d" xmlns:o="urn:schemas-microsoft-com:office:office" xmlns:oel="http://schemas.microsoft.com/office/2019/extlst" xmlns:r="http://schemas.openxmlformats.org/officeDocument/2006/relationships" xmlns:m="http://schemas.openxmlformats.org/officeDocument/2006/math" xmlns:v="urn:schemas-microsoft-com:vml" xmlns:wp14="http://schemas.microsoft.com/office/word/2010/wordprocessingDrawing" xmlns:wp="http://schemas.openxmlformats.org/drawingml/2006/wordprocessingDrawing" xmlns:w10="urn:schemas-microsoft-com:office:word" xmlns:w="http://schemas.openxmlformats.org/wordprocessingml/2006/main" xmlns:w14="http://schemas.microsoft.com/office/word/2010/wordml" xmlns:w15="http://schemas.microsoft.com/office/word/2012/wordml" xmlns:w16cex="http://schemas.microsoft.com/office/word/2018/wordml/cex" xmlns:w16cid="http://schemas.microsoft.com/office/word/2016/wordml/cid" xmlns:w16="http://schemas.microsoft.com/office/word/2018/wordml" xmlns:w16du="http://schemas.microsoft.com/office/word/2023/wordml/word16du" xmlns:w16sdtdh="http://schemas.microsoft.com/office/word/2020/wordml/sdtdatahash" xmlns:w16se="http://schemas.microsoft.com/office/word/2015/wordml/symex" xmlns:wpg="http://schemas.microsoft.com/office/word/2010/wordprocessingGroup" xmlns:wpi="http://schemas.microsoft.com/office/word/2010/wordprocessingInk" xmlns:wne="http://schemas.microsoft.com/office/word/2006/wordml" xmlns:wps="http://schemas.microsoft.com/office/word/2010/wordprocessingShape" mc:Ignorable="w14 w15 w16se w16cid w16 w16cex w16sdtdh w16du wp14">
+<w:numbering xmlns:wpc="http://schemas.microsoft.com/office/word/2010/wordprocessingCanvas" xmlns:cx="http://schemas.microsoft.com/office/drawing/2014/chartex" xmlns:cx1="http://schemas.microsoft.com/office/drawing/2015/9/8/chartex" xmlns:cx2="http://schemas.microsoft.com/office/drawing/2015/10/21/chartex" xmlns:cx3="http://schemas.microsoft.com/office/drawing/2016/5/9/chartex" xmlns:cx4="http://schemas.microsoft.com/office/drawing/2016/5/10/chartex" xmlns:cx5="http://schemas.microsoft.com/office/drawing/2016/5/11/chartex" xmlns:cx6="http://schemas.microsoft.com/office/drawing/2016/5/12/chartex" xmlns:cx7="http://schemas.microsoft.com/office/drawing/2016/5/13/chartex" xmlns:cx8="http://schemas.microsoft.com/office/drawing/2016/5/14/chartex" xmlns:mc="http://schemas.openxmlformats.org/markup-compatibility/2006" xmlns:aink="http://schemas.microsoft.com/office/drawing/2016/ink" xmlns:am3d="http://schemas.microsoft.com/office/drawing/2017/model3d" xmlns:o="urn:schemas-microsoft-com:office:office" xmlns:oel="http://schemas.microsoft.com/office/2019/extlst" xmlns:r="http://schemas.openxmlformats.org/officeDocument/2006/relationships" xmlns:m="http://schemas.openxmlformats.org/officeDocument/2006/math" xmlns:v="urn:schemas-microsoft-com:vml" xmlns:wp14="http://schemas.microsoft.com/office/word/2010/wordprocessingDrawing" xmlns:wp="http://schemas.openxmlformats.org/drawingml/2006/wordprocessingDrawing" xmlns:w10="urn:schemas-microsoft-com:office:word" xmlns:w="http://schemas.openxmlformats.org/wordprocessingml/2006/main" xmlns:w14="http://schemas.microsoft.com/office/word/2010/wordml" xmlns:w15="http://schemas.microsoft.com/office/word/2012/wordml" xmlns:w16cex="http://schemas.microsoft.com/office/word/2018/wordml/cex" xmlns:w16cid="http://schemas.microsoft.com/office/word/2016/wordml/cid" xmlns:w16="http://schemas.microsoft.com/office/word/2018/wordml" xmlns:w16du="http://schemas.microsoft.com/office/word/2023/wordml/word16du" xmlns:w16sdtdh="http://schemas.microsoft.com/office/word/2020/wordml/sdtdatahash" xmlns:w16sdtfl="http://schemas.microsoft.com/office/word/2024/wordml/sdtformatlock" xmlns:w16se="http://schemas.microsoft.com/office/word/2015/wordml/symex" xmlns:wpg="http://schemas.microsoft.com/office/word/2010/wordprocessingGroup" xmlns:wpi="http://schemas.microsoft.com/office/word/2010/wordprocessingInk" xmlns:wne="http://schemas.microsoft.com/office/word/2006/wordml" xmlns:wps="http://schemas.microsoft.com/office/word/2010/wordprocessingShape" mc:Ignorable="w14 w15 w16se w16cid w16 w16cex w16sdtdh w16sdtfl w16du wp14">
   <w:abstractNum w:abstractNumId="0" w15:restartNumberingAfterBreak="0">
     <w:nsid w:val="FFFFFF7C"/>
     <w:multiLevelType w:val="singleLevel"/>
@@ -759,7 +897,7 @@
 </file>
 
 <file path=word/styles.xml><?xml version="1.0" encoding="utf-8"?>
-<w:styles xmlns:mc="http://schemas.openxmlformats.org/markup-compatibility/2006" xmlns:r="http://schemas.openxmlformats.org/officeDocument/2006/relationships" xmlns:w="http://schemas.openxmlformats.org/wordprocessingml/2006/main" xmlns:w14="http://schemas.microsoft.com/office/word/2010/wordml" xmlns:w15="http://schemas.microsoft.com/office/word/2012/wordml" xmlns:w16cex="http://schemas.microsoft.com/office/word/2018/wordml/cex" xmlns:w16cid="http://schemas.microsoft.com/office/word/2016/wordml/cid" xmlns:w16="http://schemas.microsoft.com/office/word/2018/wordml" xmlns:w16du="http://schemas.microsoft.com/office/word/2023/wordml/word16du" xmlns:w16sdtdh="http://schemas.microsoft.com/office/word/2020/wordml/sdtdatahash" xmlns:w16se="http://schemas.microsoft.com/office/word/2015/wordml/symex" mc:Ignorable="w14 w15 w16se w16cid w16 w16cex w16sdtdh w16du">
+<w:styles xmlns:mc="http://schemas.openxmlformats.org/markup-compatibility/2006" xmlns:r="http://schemas.openxmlformats.org/officeDocument/2006/relationships" xmlns:w="http://schemas.openxmlformats.org/wordprocessingml/2006/main" xmlns:w14="http://schemas.microsoft.com/office/word/2010/wordml" xmlns:w15="http://schemas.microsoft.com/office/word/2012/wordml" xmlns:w16cex="http://schemas.microsoft.com/office/word/2018/wordml/cex" xmlns:w16cid="http://schemas.microsoft.com/office/word/2016/wordml/cid" xmlns:w16="http://schemas.microsoft.com/office/word/2018/wordml" xmlns:w16du="http://schemas.microsoft.com/office/word/2023/wordml/word16du" xmlns:w16sdtdh="http://schemas.microsoft.com/office/word/2020/wordml/sdtdatahash" xmlns:w16sdtfl="http://schemas.microsoft.com/office/word/2024/wordml/sdtformatlock" xmlns:w16se="http://schemas.microsoft.com/office/word/2015/wordml/symex" mc:Ignorable="w14 w15 w16se w16cid w16 w16cex w16sdtdh w16sdtfl w16du">
   <w:docDefaults>
     <w:rPrDefault>
       <w:rPr>
@@ -12469,7 +12607,6 @@
 <ds:datastoreItem xmlns:ds="http://schemas.openxmlformats.org/officeDocument/2006/customXml" ds:itemID="{EF278816-EC6F-A645-907D-7F25AECB1D4A}">
   <ds:schemaRefs>
     <ds:schemaRef ds:uri="http://schemas.openxmlformats.org/officeDocument/2006/bibliography"/>
-    <ds:schemaRef ds:uri="http://www.w3.org/2000/xmlns/"/>
   </ds:schemaRefs>
 </ds:datastoreItem>
 </file>
</xml_diff>